<commit_message>
basically done with synonymns upgrade for moodring, only minor additions could be added
</commit_message>
<xml_diff>
--- a/misc/emotions_categories.docx
+++ b/misc/emotions_categories.docx
@@ -12,8 +12,8 @@
       </w:tblPr>
       <w:tblGrid>
         <w:gridCol w:w="852"/>
-        <w:gridCol w:w="2799"/>
-        <w:gridCol w:w="20012"/>
+        <w:gridCol w:w="2256"/>
+        <w:gridCol w:w="20555"/>
       </w:tblGrid>
       <w:tr>
         <w:tc>
@@ -45,7 +45,7 @@
         </w:tc>
         <w:tc>
           <w:tcPr>
-            <w:tcW w:w="2799" w:type="dxa"/>
+            <w:tcW w:w="2256" w:type="dxa"/>
             <w:hideMark/>
           </w:tcPr>
           <w:p>
@@ -66,17 +66,9 @@
                 <w:sz w:val="20"/>
                 <w:szCs w:val="20"/>
               </w:rPr>
-              <w:t xml:space="preserve">Secondary </w:t>
+              <w:t>Secondary</w:t>
             </w:r>
-          </w:p>
-        </w:tc>
-        <w:tc>
-          <w:tcPr>
-            <w:tcW w:w="20012" w:type="dxa"/>
-            <w:hideMark/>
-          </w:tcPr>
-          <w:p>
-            <w:pPr>
+            <w:r>
               <w:rPr>
                 <w:rFonts w:ascii="Aharoni" w:hAnsi="Aharoni" w:cs="Aharoni"/>
                 <w:b/>
@@ -84,7 +76,8 @@
                 <w:sz w:val="20"/>
                 <w:szCs w:val="20"/>
               </w:rPr>
-            </w:pPr>
+              <w:t xml:space="preserve"> </w:t>
+            </w:r>
             <w:r>
               <w:rPr>
                 <w:rFonts w:ascii="Aharoni" w:hAnsi="Aharoni" w:cs="Aharoni" w:hint="cs"/>
@@ -93,7 +86,7 @@
                 <w:sz w:val="20"/>
                 <w:szCs w:val="20"/>
               </w:rPr>
-              <w:t>Tertiary emo</w:t>
+              <w:t>emo</w:t>
             </w:r>
             <w:r>
               <w:rPr>
@@ -103,8 +96,35 @@
                 <w:sz w:val="20"/>
                 <w:szCs w:val="20"/>
               </w:rPr>
-              <w:t>ted</w:t>
+              <w:t>t</w:t>
             </w:r>
+            <w:r>
+              <w:rPr>
+                <w:rFonts w:ascii="Aharoni" w:hAnsi="Aharoni" w:cs="Aharoni"/>
+                <w:b/>
+                <w:bCs/>
+                <w:sz w:val="20"/>
+                <w:szCs w:val="20"/>
+              </w:rPr>
+              <w:t>ions</w:t>
+            </w:r>
+          </w:p>
+        </w:tc>
+        <w:tc>
+          <w:tcPr>
+            <w:tcW w:w="20555" w:type="dxa"/>
+            <w:hideMark/>
+          </w:tcPr>
+          <w:p>
+            <w:pPr>
+              <w:rPr>
+                <w:rFonts w:ascii="Aharoni" w:hAnsi="Aharoni" w:cs="Aharoni"/>
+                <w:b/>
+                <w:bCs/>
+                <w:sz w:val="20"/>
+                <w:szCs w:val="20"/>
+              </w:rPr>
+            </w:pPr>
             <w:r>
               <w:rPr>
                 <w:rFonts w:ascii="Aharoni" w:hAnsi="Aharoni" w:cs="Aharoni" w:hint="cs"/>
@@ -113,6 +133,36 @@
                 <w:sz w:val="20"/>
                 <w:szCs w:val="20"/>
               </w:rPr>
+              <w:t>Tertiary emo</w:t>
+            </w:r>
+            <w:r>
+              <w:rPr>
+                <w:rFonts w:ascii="Aharoni" w:hAnsi="Aharoni" w:cs="Aharoni" w:hint="cs"/>
+                <w:b/>
+                <w:bCs/>
+                <w:sz w:val="20"/>
+                <w:szCs w:val="20"/>
+              </w:rPr>
+              <w:t>t</w:t>
+            </w:r>
+            <w:r>
+              <w:rPr>
+                <w:rFonts w:ascii="Aharoni" w:hAnsi="Aharoni" w:cs="Aharoni"/>
+                <w:b/>
+                <w:bCs/>
+                <w:sz w:val="20"/>
+                <w:szCs w:val="20"/>
+              </w:rPr>
+              <w:t>ions</w:t>
+            </w:r>
+            <w:r>
+              <w:rPr>
+                <w:rFonts w:ascii="Aharoni" w:hAnsi="Aharoni" w:cs="Aharoni" w:hint="cs"/>
+                <w:b/>
+                <w:bCs/>
+                <w:sz w:val="20"/>
+                <w:szCs w:val="20"/>
+              </w:rPr>
               <w:t xml:space="preserve"> </w:t>
             </w:r>
           </w:p>
@@ -151,7 +201,7 @@
         </w:tc>
         <w:tc>
           <w:tcPr>
-            <w:tcW w:w="2799" w:type="dxa"/>
+            <w:tcW w:w="2256" w:type="dxa"/>
             <w:vAlign w:val="bottom"/>
           </w:tcPr>
           <w:p>
@@ -161,17 +211,11 @@
             <w:r>
               <w:t>Neutral</w:t>
             </w:r>
-            <w:r>
-              <w:t>/</w:t>
-            </w:r>
-            <w:r>
-              <w:t>Indifferent</w:t>
-            </w:r>
-          </w:p>
-        </w:tc>
-        <w:tc>
-          <w:tcPr>
-            <w:tcW w:w="20012" w:type="dxa"/>
+          </w:p>
+        </w:tc>
+        <w:tc>
+          <w:tcPr>
+            <w:tcW w:w="20555" w:type="dxa"/>
             <w:vMerge w:val="restart"/>
             <w:vAlign w:val="bottom"/>
           </w:tcPr>
@@ -228,7 +272,7 @@
                     <w:pStyle w:val="BaseMood"/>
                   </w:pPr>
                   <w:r>
-                    <w:t>Relaxed</w:t>
+                    <w:t>Peaceful</w:t>
                   </w:r>
                 </w:p>
               </w:tc>
@@ -290,7 +334,10 @@
                   </w:pPr>
                   <w:proofErr w:type="spellStart"/>
                   <w:r>
-                    <w:t>Neutral+discomfort</w:t>
+                    <w:t>Neutral+</w:t>
+                  </w:r>
+                  <w:r>
+                    <w:t>Uncomfortable</w:t>
                   </w:r>
                   <w:proofErr w:type="spellEnd"/>
                 </w:p>
@@ -469,7 +516,7 @@
         </w:tc>
         <w:tc>
           <w:tcPr>
-            <w:tcW w:w="2799" w:type="dxa"/>
+            <w:tcW w:w="2256" w:type="dxa"/>
             <w:shd w:val="clear" w:color="auto" w:fill="CFCFCF"/>
           </w:tcPr>
           <w:p>
@@ -485,7 +532,7 @@
         </w:tc>
         <w:tc>
           <w:tcPr>
-            <w:tcW w:w="20012" w:type="dxa"/>
+            <w:tcW w:w="20555" w:type="dxa"/>
             <w:vMerge/>
             <w:vAlign w:val="bottom"/>
           </w:tcPr>
@@ -529,7 +576,7 @@
         </w:tc>
         <w:tc>
           <w:tcPr>
-            <w:tcW w:w="2799" w:type="dxa"/>
+            <w:tcW w:w="2256" w:type="dxa"/>
             <w:vAlign w:val="bottom"/>
           </w:tcPr>
           <w:p>
@@ -543,7 +590,7 @@
         </w:tc>
         <w:tc>
           <w:tcPr>
-            <w:tcW w:w="20012" w:type="dxa"/>
+            <w:tcW w:w="20555" w:type="dxa"/>
             <w:vMerge w:val="restart"/>
             <w:vAlign w:val="bottom"/>
           </w:tcPr>
@@ -561,7 +608,6 @@
               <w:gridCol w:w="1638"/>
               <w:gridCol w:w="1752"/>
               <w:gridCol w:w="2020"/>
-              <w:gridCol w:w="2020"/>
             </w:tblGrid>
             <w:tr>
               <w:trPr>
@@ -602,10 +648,7 @@
                     <w:pStyle w:val="BaseMood"/>
                   </w:pPr>
                   <w:r>
-                    <w:t>E</w:t>
-                  </w:r>
-                  <w:r>
-                    <w:t>mpathy</w:t>
+                    <w:t>Empathy</w:t>
                   </w:r>
                 </w:p>
               </w:tc>
@@ -653,23 +696,6 @@
                   </w:r>
                   <w:r>
                     <w:t>ion</w:t>
-                  </w:r>
-                </w:p>
-              </w:tc>
-              <w:tc>
-                <w:tcPr>
-                  <w:tcW w:w="2020" w:type="dxa"/>
-                  <w:vAlign w:val="bottom"/>
-                </w:tcPr>
-                <w:p>
-                  <w:pPr>
-                    <w:pStyle w:val="MixMood"/>
-                  </w:pPr>
-                  <w:r>
-                    <w:t>Sentiment</w:t>
-                  </w:r>
-                  <w:r>
-                    <w:t>al</w:t>
                   </w:r>
                 </w:p>
               </w:tc>
@@ -712,16 +738,7 @@
                   </w:pPr>
                   <w:proofErr w:type="spellStart"/>
                   <w:r>
-                    <w:t>excited</w:t>
-                  </w:r>
-                  <w:r>
-                    <w:t>+</w:t>
-                  </w:r>
-                  <w:r>
-                    <w:t>optimisti</w:t>
-                  </w:r>
-                  <w:r>
-                    <w:t>c</w:t>
+                    <w:t>excited+optimistic</w:t>
                   </w:r>
                   <w:proofErr w:type="spellEnd"/>
                 </w:p>
@@ -750,6 +767,7 @@
               <w:tc>
                 <w:tcPr>
                   <w:tcW w:w="1752" w:type="dxa"/>
+                  <w:shd w:val="clear" w:color="auto" w:fill="BF9DC3"/>
                 </w:tcPr>
                 <w:p>
                   <w:pPr>
@@ -770,10 +788,7 @@
                     <w:t>desire+</w:t>
                   </w:r>
                   <w:r>
-                    <w:t>l</w:t>
-                  </w:r>
-                  <w:r>
-                    <w:t>onely</w:t>
+                    <w:t>lonely</w:t>
                   </w:r>
                   <w:proofErr w:type="spellEnd"/>
                 </w:p>
@@ -857,21 +872,6 @@
                   <w:proofErr w:type="spellStart"/>
                   <w:r>
                     <w:t>love+desire</w:t>
-                  </w:r>
-                  <w:proofErr w:type="spellEnd"/>
-                </w:p>
-              </w:tc>
-              <w:tc>
-                <w:tcPr>
-                  <w:tcW w:w="2020" w:type="dxa"/>
-                </w:tcPr>
-                <w:p>
-                  <w:pPr>
-                    <w:pStyle w:val="recipe"/>
-                  </w:pPr>
-                  <w:proofErr w:type="spellStart"/>
-                  <w:r>
-                    <w:t>love+nostalgic</w:t>
                   </w:r>
                   <w:proofErr w:type="spellEnd"/>
                 </w:p>
@@ -934,7 +934,7 @@
         </w:tc>
         <w:tc>
           <w:tcPr>
-            <w:tcW w:w="2799" w:type="dxa"/>
+            <w:tcW w:w="2256" w:type="dxa"/>
             <w:shd w:val="clear" w:color="auto" w:fill="C76BBC"/>
             <w:vAlign w:val="bottom"/>
           </w:tcPr>
@@ -952,7 +952,7 @@
         </w:tc>
         <w:tc>
           <w:tcPr>
-            <w:tcW w:w="20012" w:type="dxa"/>
+            <w:tcW w:w="20555" w:type="dxa"/>
             <w:vMerge/>
             <w:vAlign w:val="bottom"/>
           </w:tcPr>
@@ -1009,7 +1009,7 @@
         </w:tc>
         <w:tc>
           <w:tcPr>
-            <w:tcW w:w="2799" w:type="dxa"/>
+            <w:tcW w:w="2256" w:type="dxa"/>
             <w:vAlign w:val="bottom"/>
             <w:hideMark/>
           </w:tcPr>
@@ -1024,7 +1024,7 @@
         </w:tc>
         <w:tc>
           <w:tcPr>
-            <w:tcW w:w="20012" w:type="dxa"/>
+            <w:tcW w:w="20555" w:type="dxa"/>
             <w:vMerge w:val="restart"/>
             <w:vAlign w:val="bottom"/>
             <w:hideMark/>
@@ -1173,6 +1173,19 @@
                   </w:r>
                   <w:proofErr w:type="spellEnd"/>
                 </w:p>
+                <w:p>
+                  <w:pPr>
+                    <w:pStyle w:val="recipe"/>
+                  </w:pPr>
+                  <w:r>
+                    <w:rPr>
+                      <w:bCs/>
+                      <w:i/>
+                      <w:iCs/>
+                    </w:rPr>
+                    <w:t>Optimistic, Passion</w:t>
+                  </w:r>
+                </w:p>
               </w:tc>
               <w:tc>
                 <w:tcPr>
@@ -1257,7 +1270,7 @@
         </w:tc>
         <w:tc>
           <w:tcPr>
-            <w:tcW w:w="2799" w:type="dxa"/>
+            <w:tcW w:w="2256" w:type="dxa"/>
             <w:shd w:val="clear" w:color="auto" w:fill="41BF1F"/>
             <w:vAlign w:val="bottom"/>
           </w:tcPr>
@@ -1280,7 +1293,7 @@
         </w:tc>
         <w:tc>
           <w:tcPr>
-            <w:tcW w:w="20012" w:type="dxa"/>
+            <w:tcW w:w="20555" w:type="dxa"/>
             <w:vMerge/>
             <w:vAlign w:val="bottom"/>
           </w:tcPr>
@@ -1323,7 +1336,7 @@
         </w:tc>
         <w:tc>
           <w:tcPr>
-            <w:tcW w:w="2799" w:type="dxa"/>
+            <w:tcW w:w="2256" w:type="dxa"/>
             <w:vAlign w:val="bottom"/>
             <w:hideMark/>
           </w:tcPr>
@@ -1338,7 +1351,7 @@
         </w:tc>
         <w:tc>
           <w:tcPr>
-            <w:tcW w:w="20012" w:type="dxa"/>
+            <w:tcW w:w="20555" w:type="dxa"/>
             <w:vMerge w:val="restart"/>
             <w:vAlign w:val="bottom"/>
             <w:hideMark/>
@@ -1585,7 +1598,7 @@
         </w:tc>
         <w:tc>
           <w:tcPr>
-            <w:tcW w:w="2799" w:type="dxa"/>
+            <w:tcW w:w="2256" w:type="dxa"/>
             <w:shd w:val="clear" w:color="auto" w:fill="448CC8"/>
           </w:tcPr>
           <w:p>
@@ -1617,7 +1630,7 @@
         </w:tc>
         <w:tc>
           <w:tcPr>
-            <w:tcW w:w="20012" w:type="dxa"/>
+            <w:tcW w:w="20555" w:type="dxa"/>
             <w:vMerge/>
             <w:vAlign w:val="bottom"/>
           </w:tcPr>
@@ -1674,7 +1687,7 @@
         </w:tc>
         <w:tc>
           <w:tcPr>
-            <w:tcW w:w="2799" w:type="dxa"/>
+            <w:tcW w:w="2256" w:type="dxa"/>
             <w:vAlign w:val="bottom"/>
           </w:tcPr>
           <w:p>
@@ -1688,7 +1701,7 @@
         </w:tc>
         <w:tc>
           <w:tcPr>
-            <w:tcW w:w="20012" w:type="dxa"/>
+            <w:tcW w:w="20555" w:type="dxa"/>
             <w:vMerge w:val="restart"/>
             <w:vAlign w:val="bottom"/>
           </w:tcPr>
@@ -1853,9 +1866,11 @@
                     <w:t>annoyed+frustrated</w:t>
                   </w:r>
                   <w:proofErr w:type="spellEnd"/>
-                  <w:r>
-                    <w:t xml:space="preserve"> </w:t>
-                  </w:r>
+                </w:p>
+                <w:p>
+                  <w:pPr>
+                    <w:pStyle w:val="recipe"/>
+                  </w:pPr>
                   <w:proofErr w:type="spellStart"/>
                   <w:r>
                     <w:t>distressed+frustrated+rage</w:t>
@@ -2103,9 +2118,11 @@
                     <w:t>angry+defeated</w:t>
                   </w:r>
                   <w:proofErr w:type="spellEnd"/>
-                  <w:r>
-                    <w:t xml:space="preserve"> </w:t>
-                  </w:r>
+                </w:p>
+                <w:p>
+                  <w:pPr>
+                    <w:pStyle w:val="recipe"/>
+                  </w:pPr>
                   <w:proofErr w:type="spellStart"/>
                   <w:r>
                     <w:t>angry+dissapointed</w:t>
@@ -2117,16 +2134,6 @@
                 <w:tcPr>
                   <w:tcW w:w="1642" w:type="dxa"/>
                 </w:tcPr>
-                <w:p>
-                  <w:pPr>
-                    <w:pStyle w:val="recipe"/>
-                  </w:pPr>
-                  <w:proofErr w:type="spellStart"/>
-                  <w:r>
-                    <w:t>hurt+frustrated</w:t>
-                  </w:r>
-                  <w:proofErr w:type="spellEnd"/>
-                </w:p>
                 <w:p>
                   <w:pPr>
                     <w:pStyle w:val="recipe"/>
@@ -2220,7 +2227,7 @@
         </w:tc>
         <w:tc>
           <w:tcPr>
-            <w:tcW w:w="2799" w:type="dxa"/>
+            <w:tcW w:w="2256" w:type="dxa"/>
             <w:shd w:val="clear" w:color="auto" w:fill="C3192B"/>
             <w:vAlign w:val="bottom"/>
           </w:tcPr>
@@ -2238,7 +2245,7 @@
         </w:tc>
         <w:tc>
           <w:tcPr>
-            <w:tcW w:w="20012" w:type="dxa"/>
+            <w:tcW w:w="20555" w:type="dxa"/>
             <w:vMerge/>
             <w:vAlign w:val="bottom"/>
           </w:tcPr>
@@ -2285,7 +2292,7 @@
         </w:tc>
         <w:tc>
           <w:tcPr>
-            <w:tcW w:w="2799" w:type="dxa"/>
+            <w:tcW w:w="2256" w:type="dxa"/>
             <w:tcBorders>
               <w:bottom w:val="single" w:sz="4" w:space="0" w:color="auto"/>
             </w:tcBorders>
@@ -2302,7 +2309,7 @@
         </w:tc>
         <w:tc>
           <w:tcPr>
-            <w:tcW w:w="20012" w:type="dxa"/>
+            <w:tcW w:w="20555" w:type="dxa"/>
             <w:vMerge w:val="restart"/>
             <w:vAlign w:val="bottom"/>
           </w:tcPr>
@@ -2320,6 +2327,7 @@
               <w:gridCol w:w="1784"/>
               <w:gridCol w:w="1784"/>
               <w:gridCol w:w="1959"/>
+              <w:gridCol w:w="2696"/>
             </w:tblGrid>
             <w:tr>
               <w:tc>
@@ -2423,11 +2431,24 @@
                   <w:r>
                     <w:t>Loathing</w:t>
                   </w:r>
-                  <w:r>
-                    <w:t>/</w:t>
-                  </w:r>
-                  <w:r>
-                    <w:t xml:space="preserve"> Hatred</w:t>
+                </w:p>
+              </w:tc>
+              <w:tc>
+                <w:tcPr>
+                  <w:tcW w:w="2696" w:type="dxa"/>
+                </w:tcPr>
+                <w:p>
+                  <w:pPr>
+                    <w:pStyle w:val="MixMood"/>
+                  </w:pPr>
+                  <w:r>
+                    <w:t xml:space="preserve">Macabre </w:t>
+                  </w:r>
+                  <w:r>
+                    <w:t>F</w:t>
+                  </w:r>
+                  <w:r>
+                    <w:t>ascination</w:t>
                   </w:r>
                 </w:p>
               </w:tc>
@@ -2461,17 +2482,17 @@
                   </w:pPr>
                   <w:proofErr w:type="spellStart"/>
                   <w:r>
-                    <w:t>embarrassed+regret</w:t>
-                  </w:r>
-                  <w:proofErr w:type="spellEnd"/>
-                </w:p>
-                <w:p>
-                  <w:pPr>
-                    <w:pStyle w:val="recipe"/>
-                  </w:pPr>
-                  <w:proofErr w:type="spellStart"/>
-                  <w:r>
-                    <w:t>empathy+regret</w:t>
+                    <w:t>Embarrassed+Regret</w:t>
+                  </w:r>
+                  <w:proofErr w:type="spellEnd"/>
+                </w:p>
+                <w:p>
+                  <w:pPr>
+                    <w:pStyle w:val="recipe"/>
+                  </w:pPr>
+                  <w:proofErr w:type="spellStart"/>
+                  <w:r>
+                    <w:t>Empathy+Regret</w:t>
                   </w:r>
                   <w:proofErr w:type="spellEnd"/>
                 </w:p>
@@ -2487,15 +2508,28 @@
                   </w:pPr>
                   <w:proofErr w:type="spellStart"/>
                   <w:r>
-                    <w:t>gu</w:t>
+                    <w:t>Gu</w:t>
                   </w:r>
                   <w:r>
                     <w:t>i</w:t>
                   </w:r>
                   <w:r>
-                    <w:t>lt+nostalgic</w:t>
-                  </w:r>
-                  <w:proofErr w:type="spellEnd"/>
+                    <w:t>lt+Nostalgic</w:t>
+                  </w:r>
+                  <w:proofErr w:type="spellEnd"/>
+                </w:p>
+                <w:p>
+                  <w:pPr>
+                    <w:pStyle w:val="recipe"/>
+                  </w:pPr>
+                  <w:r>
+                    <w:rPr>
+                      <w:bCs/>
+                      <w:i/>
+                      <w:iCs/>
+                    </w:rPr>
+                    <w:t>Empathy, Guilt</w:t>
+                  </w:r>
                 </w:p>
               </w:tc>
               <w:tc>
@@ -2508,7 +2542,7 @@
                   </w:pPr>
                   <w:proofErr w:type="spellStart"/>
                   <w:r>
-                    <w:t>embarrassed+rage</w:t>
+                    <w:t>Embarrassed+Rage</w:t>
                   </w:r>
                   <w:proofErr w:type="spellEnd"/>
                 </w:p>
@@ -2520,7 +2554,7 @@
                     <w:t>Anger</w:t>
                   </w:r>
                   <w:r>
-                    <w:t>+embarrased</w:t>
+                    <w:t>+Embarrased</w:t>
                   </w:r>
                 </w:p>
               </w:tc>
@@ -2534,38 +2568,33 @@
                   </w:pPr>
                   <w:proofErr w:type="spellStart"/>
                   <w:r>
-                    <w:t>embarrased</w:t>
+                    <w:t>Embarrased</w:t>
                   </w:r>
                   <w:r>
                     <w:t>+</w:t>
                   </w:r>
                   <w:r>
-                    <w:t>scared</w:t>
-                  </w:r>
-                  <w:proofErr w:type="spellEnd"/>
-                </w:p>
-                <w:p>
-                  <w:pPr>
-                    <w:pStyle w:val="recipe"/>
-                  </w:pPr>
-                </w:p>
-                <w:p>
-                  <w:pPr>
-                    <w:pStyle w:val="recipe"/>
-                  </w:pPr>
-                  <w:proofErr w:type="spellStart"/>
-                  <w:r>
-                    <w:t>embarrased+shock</w:t>
-                  </w:r>
-                  <w:proofErr w:type="spellEnd"/>
-                </w:p>
-                <w:p>
-                  <w:pPr>
-                    <w:pStyle w:val="recipe"/>
-                  </w:pPr>
-                  <w:proofErr w:type="spellStart"/>
-                  <w:r>
-                    <w:t>embarrassed+empathy</w:t>
+                    <w:t>Scared</w:t>
+                  </w:r>
+                  <w:proofErr w:type="spellEnd"/>
+                </w:p>
+                <w:p>
+                  <w:pPr>
+                    <w:pStyle w:val="recipe"/>
+                  </w:pPr>
+                  <w:proofErr w:type="spellStart"/>
+                  <w:r>
+                    <w:t>Embarrased+Shock</w:t>
+                  </w:r>
+                  <w:proofErr w:type="spellEnd"/>
+                </w:p>
+                <w:p>
+                  <w:pPr>
+                    <w:pStyle w:val="recipe"/>
+                  </w:pPr>
+                  <w:proofErr w:type="spellStart"/>
+                  <w:r>
+                    <w:t>Embarrassed+Empathy</w:t>
                   </w:r>
                   <w:proofErr w:type="spellEnd"/>
                 </w:p>
@@ -2580,12 +2609,25 @@
                   </w:pPr>
                   <w:proofErr w:type="spellStart"/>
                   <w:r>
-                    <w:t>disgust+</w:t>
-                  </w:r>
-                  <w:r>
-                    <w:t>distress</w:t>
-                  </w:r>
-                  <w:proofErr w:type="spellEnd"/>
+                    <w:t>Disgust+</w:t>
+                  </w:r>
+                  <w:r>
+                    <w:t>Distress</w:t>
+                  </w:r>
+                  <w:proofErr w:type="spellEnd"/>
+                </w:p>
+                <w:p>
+                  <w:pPr>
+                    <w:pStyle w:val="recipe"/>
+                  </w:pPr>
+                  <w:r>
+                    <w:rPr>
+                      <w:bCs/>
+                      <w:i/>
+                      <w:iCs/>
+                    </w:rPr>
+                    <w:t>Disgusted, Surprised</w:t>
+                  </w:r>
                 </w:p>
               </w:tc>
               <w:tc>
@@ -2598,27 +2640,27 @@
                   </w:pPr>
                   <w:proofErr w:type="spellStart"/>
                   <w:r>
-                    <w:t>anger+disgust</w:t>
-                  </w:r>
-                  <w:proofErr w:type="spellEnd"/>
-                </w:p>
-                <w:p>
-                  <w:pPr>
-                    <w:pStyle w:val="recipe"/>
-                  </w:pPr>
-                  <w:proofErr w:type="spellStart"/>
-                  <w:r>
-                    <w:t>disgust+passion</w:t>
-                  </w:r>
-                  <w:proofErr w:type="spellEnd"/>
-                </w:p>
-                <w:p>
-                  <w:pPr>
-                    <w:pStyle w:val="recipe"/>
-                  </w:pPr>
-                  <w:proofErr w:type="spellStart"/>
-                  <w:r>
-                    <w:t>a</w:t>
+                    <w:t>Anger+Disgust</w:t>
+                  </w:r>
+                  <w:proofErr w:type="spellEnd"/>
+                </w:p>
+                <w:p>
+                  <w:pPr>
+                    <w:pStyle w:val="recipe"/>
+                  </w:pPr>
+                  <w:proofErr w:type="spellStart"/>
+                  <w:r>
+                    <w:t>Disgust+Passion</w:t>
+                  </w:r>
+                  <w:proofErr w:type="spellEnd"/>
+                </w:p>
+                <w:p>
+                  <w:pPr>
+                    <w:pStyle w:val="recipe"/>
+                  </w:pPr>
+                  <w:proofErr w:type="spellStart"/>
+                  <w:r>
+                    <w:t>A</w:t>
                   </w:r>
                   <w:r>
                     <w:t>nger</w:t>
@@ -2627,45 +2669,107 @@
                     <w:t>+</w:t>
                   </w:r>
                   <w:r>
-                    <w:t>passion</w:t>
-                  </w:r>
-                  <w:proofErr w:type="spellEnd"/>
-                </w:p>
-                <w:p>
-                  <w:pPr>
-                    <w:pStyle w:val="recipe"/>
-                  </w:pPr>
-                  <w:proofErr w:type="spellStart"/>
-                  <w:r>
-                    <w:t>passion</w:t>
-                  </w:r>
-                  <w:r>
-                    <w:t>+rage</w:t>
-                  </w:r>
-                  <w:proofErr w:type="spellEnd"/>
-                </w:p>
-                <w:p>
-                  <w:pPr>
-                    <w:pStyle w:val="recipe"/>
-                  </w:pPr>
-                  <w:proofErr w:type="spellStart"/>
-                  <w:r>
-                    <w:t>love+</w:t>
-                  </w:r>
-                  <w:r>
-                    <w:t>rage</w:t>
-                  </w:r>
-                  <w:proofErr w:type="spellEnd"/>
-                </w:p>
-                <w:p>
-                  <w:pPr>
-                    <w:pStyle w:val="recipe"/>
-                  </w:pPr>
-                  <w:proofErr w:type="spellStart"/>
-                  <w:r>
-                    <w:t>anger+love</w:t>
-                  </w:r>
-                  <w:proofErr w:type="spellEnd"/>
+                    <w:t>Passion</w:t>
+                  </w:r>
+                  <w:proofErr w:type="spellEnd"/>
+                </w:p>
+                <w:p>
+                  <w:pPr>
+                    <w:pStyle w:val="recipe"/>
+                  </w:pPr>
+                  <w:proofErr w:type="spellStart"/>
+                  <w:r>
+                    <w:t>Passion</w:t>
+                  </w:r>
+                  <w:r>
+                    <w:t>+Rage</w:t>
+                  </w:r>
+                  <w:proofErr w:type="spellEnd"/>
+                </w:p>
+                <w:p>
+                  <w:pPr>
+                    <w:pStyle w:val="recipe"/>
+                  </w:pPr>
+                  <w:proofErr w:type="spellStart"/>
+                  <w:r>
+                    <w:t>Love+</w:t>
+                  </w:r>
+                  <w:r>
+                    <w:t>Rage</w:t>
+                  </w:r>
+                  <w:proofErr w:type="spellEnd"/>
+                </w:p>
+                <w:p>
+                  <w:pPr>
+                    <w:pStyle w:val="recipe"/>
+                  </w:pPr>
+                  <w:proofErr w:type="spellStart"/>
+                  <w:r>
+                    <w:t>Anger+Love</w:t>
+                  </w:r>
+                  <w:proofErr w:type="spellEnd"/>
+                </w:p>
+              </w:tc>
+              <w:tc>
+                <w:tcPr>
+                  <w:tcW w:w="2696" w:type="dxa"/>
+                </w:tcPr>
+                <w:p>
+                  <w:pPr>
+                    <w:pStyle w:val="recipe"/>
+                    <w:rPr>
+                      <w:bCs/>
+                      <w:i/>
+                      <w:iCs/>
+                    </w:rPr>
+                  </w:pPr>
+                  <w:r>
+                    <w:rPr>
+                      <w:bCs/>
+                      <w:i/>
+                      <w:iCs/>
+                    </w:rPr>
+                    <w:t>Disgusted, Excited</w:t>
+                  </w:r>
+                </w:p>
+                <w:p>
+                  <w:pPr>
+                    <w:pStyle w:val="recipe"/>
+                    <w:rPr>
+                      <w:bCs/>
+                      <w:i/>
+                      <w:iCs/>
+                    </w:rPr>
+                  </w:pPr>
+                  <w:r>
+                    <w:rPr>
+                      <w:bCs/>
+                      <w:i/>
+                      <w:iCs/>
+                    </w:rPr>
+                    <w:t xml:space="preserve">Curious, </w:t>
+                  </w:r>
+                  <w:r>
+                    <w:rPr>
+                      <w:bCs/>
+                      <w:i/>
+                      <w:iCs/>
+                    </w:rPr>
+                    <w:t>Disgusted</w:t>
+                  </w:r>
+                </w:p>
+                <w:p>
+                  <w:pPr>
+                    <w:pStyle w:val="recipe"/>
+                  </w:pPr>
+                  <w:r>
+                    <w:rPr>
+                      <w:bCs/>
+                      <w:i/>
+                      <w:iCs/>
+                    </w:rPr>
+                    <w:t>Amused, Disgusted</w:t>
+                  </w:r>
                 </w:p>
               </w:tc>
             </w:tr>
@@ -2708,7 +2812,7 @@
         </w:tc>
         <w:tc>
           <w:tcPr>
-            <w:tcW w:w="2799" w:type="dxa"/>
+            <w:tcW w:w="2256" w:type="dxa"/>
             <w:tcBorders>
               <w:bottom w:val="single" w:sz="4" w:space="0" w:color="auto"/>
             </w:tcBorders>
@@ -2729,7 +2833,7 @@
         </w:tc>
         <w:tc>
           <w:tcPr>
-            <w:tcW w:w="20012" w:type="dxa"/>
+            <w:tcW w:w="20555" w:type="dxa"/>
             <w:vMerge/>
             <w:tcBorders>
               <w:bottom w:val="single" w:sz="4" w:space="0" w:color="auto"/>
@@ -2781,7 +2885,7 @@
         </w:tc>
         <w:tc>
           <w:tcPr>
-            <w:tcW w:w="2799" w:type="dxa"/>
+            <w:tcW w:w="2256" w:type="dxa"/>
             <w:vAlign w:val="bottom"/>
             <w:hideMark/>
           </w:tcPr>
@@ -2796,7 +2900,7 @@
         </w:tc>
         <w:tc>
           <w:tcPr>
-            <w:tcW w:w="20012" w:type="dxa"/>
+            <w:tcW w:w="20555" w:type="dxa"/>
             <w:vMerge w:val="restart"/>
             <w:vAlign w:val="bottom"/>
             <w:hideMark/>
@@ -2810,7 +2914,7 @@
             <w:tblGrid>
               <w:gridCol w:w="1527"/>
               <w:gridCol w:w="1527"/>
-              <w:gridCol w:w="1544"/>
+              <w:gridCol w:w="1816"/>
             </w:tblGrid>
             <w:tr>
               <w:trPr>
@@ -2847,7 +2951,7 @@
               </w:tc>
               <w:tc>
                 <w:tcPr>
-                  <w:tcW w:w="1527" w:type="dxa"/>
+                  <w:tcW w:w="1816" w:type="dxa"/>
                 </w:tcPr>
                 <w:p>
                   <w:pPr>
@@ -2921,7 +3025,7 @@
               </w:tc>
               <w:tc>
                 <w:tcPr>
-                  <w:tcW w:w="1527" w:type="dxa"/>
+                  <w:tcW w:w="1816" w:type="dxa"/>
                 </w:tcPr>
                 <w:p>
                   <w:pPr>
@@ -2958,6 +3062,32 @@
                     <w:t>hurt+lonely</w:t>
                   </w:r>
                   <w:proofErr w:type="spellEnd"/>
+                </w:p>
+                <w:p>
+                  <w:pPr>
+                    <w:pStyle w:val="recipe"/>
+                    <w:rPr>
+                      <w:bCs/>
+                      <w:i/>
+                      <w:iCs/>
+                    </w:rPr>
+                  </w:pPr>
+                  <w:r>
+                    <w:rPr>
+                      <w:bCs/>
+                      <w:i/>
+                      <w:iCs/>
+                    </w:rPr>
+                    <w:t>Desire, Disappointed, Hurt</w:t>
+                  </w:r>
+                </w:p>
+                <w:p>
+                  <w:pPr>
+                    <w:pStyle w:val="recipe"/>
+                  </w:pPr>
+                  <w:r>
+                    <w:t>Disappointed, Lonely</w:t>
+                  </w:r>
                 </w:p>
               </w:tc>
             </w:tr>
@@ -2994,7 +3124,7 @@
         </w:tc>
         <w:tc>
           <w:tcPr>
-            <w:tcW w:w="2799" w:type="dxa"/>
+            <w:tcW w:w="2256" w:type="dxa"/>
             <w:shd w:val="clear" w:color="auto" w:fill="80340D"/>
           </w:tcPr>
           <w:p>
@@ -3010,7 +3140,7 @@
         </w:tc>
         <w:tc>
           <w:tcPr>
-            <w:tcW w:w="20012" w:type="dxa"/>
+            <w:tcW w:w="20555" w:type="dxa"/>
             <w:vMerge/>
             <w:vAlign w:val="bottom"/>
           </w:tcPr>
@@ -3051,7 +3181,7 @@
         </w:tc>
         <w:tc>
           <w:tcPr>
-            <w:tcW w:w="2799" w:type="dxa"/>
+            <w:tcW w:w="2256" w:type="dxa"/>
             <w:vAlign w:val="bottom"/>
             <w:hideMark/>
           </w:tcPr>
@@ -3066,7 +3196,7 @@
         </w:tc>
         <w:tc>
           <w:tcPr>
-            <w:tcW w:w="20012" w:type="dxa"/>
+            <w:tcW w:w="20555" w:type="dxa"/>
             <w:vMerge w:val="restart"/>
             <w:vAlign w:val="bottom"/>
             <w:hideMark/>
@@ -3078,11 +3208,12 @@
               <w:tblLook w:val="04A0" w:firstRow="1" w:lastRow="0" w:firstColumn="1" w:lastColumn="0" w:noHBand="0" w:noVBand="1"/>
             </w:tblPr>
             <w:tblGrid>
-              <w:gridCol w:w="1941"/>
               <w:gridCol w:w="1913"/>
-              <w:gridCol w:w="1555"/>
+              <w:gridCol w:w="1589"/>
               <w:gridCol w:w="1494"/>
               <w:gridCol w:w="1736"/>
+              <w:gridCol w:w="1704"/>
+              <w:gridCol w:w="1704"/>
               <w:gridCol w:w="1704"/>
             </w:tblGrid>
             <w:tr>
@@ -3091,7 +3222,58 @@
               </w:trPr>
               <w:tc>
                 <w:tcPr>
-                  <w:tcW w:w="1941" w:type="dxa"/>
+                  <w:tcW w:w="1913" w:type="dxa"/>
+                  <w:vAlign w:val="bottom"/>
+                </w:tcPr>
+                <w:p>
+                  <w:pPr>
+                    <w:pStyle w:val="BaseMood"/>
+                  </w:pPr>
+                  <w:r>
+                    <w:t>Disappoint</w:t>
+                  </w:r>
+                  <w:r>
+                    <w:t>ed</w:t>
+                  </w:r>
+                </w:p>
+              </w:tc>
+              <w:tc>
+                <w:tcPr>
+                  <w:tcW w:w="1588" w:type="dxa"/>
+                  <w:vAlign w:val="bottom"/>
+                </w:tcPr>
+                <w:p>
+                  <w:pPr>
+                    <w:pStyle w:val="BaseMood"/>
+                  </w:pPr>
+                  <w:r>
+                    <w:t>Defeat</w:t>
+                  </w:r>
+                  <w:r>
+                    <w:t>ed</w:t>
+                  </w:r>
+                </w:p>
+              </w:tc>
+              <w:tc>
+                <w:tcPr>
+                  <w:tcW w:w="1494" w:type="dxa"/>
+                  <w:vAlign w:val="bottom"/>
+                </w:tcPr>
+                <w:p>
+                  <w:pPr>
+                    <w:pStyle w:val="MixMood"/>
+                  </w:pPr>
+                  <w:r>
+                    <w:t>Miser</w:t>
+                  </w:r>
+                  <w:r>
+                    <w:t>able</w:t>
+                  </w:r>
+                </w:p>
+              </w:tc>
+              <w:tc>
+                <w:tcPr>
+                  <w:tcW w:w="1736" w:type="dxa"/>
                   <w:vAlign w:val="bottom"/>
                 </w:tcPr>
                 <w:p>
@@ -3102,67 +3284,16 @@
                     </w:rPr>
                   </w:pPr>
                   <w:r>
-                    <w:t>Depress</w:t>
-                  </w:r>
-                  <w:r>
-                    <w:t>ed</w:t>
-                  </w:r>
-                </w:p>
-              </w:tc>
-              <w:tc>
-                <w:tcPr>
-                  <w:tcW w:w="1913" w:type="dxa"/>
-                  <w:vAlign w:val="bottom"/>
-                </w:tcPr>
-                <w:p>
-                  <w:pPr>
-                    <w:pStyle w:val="BaseMood"/>
-                  </w:pPr>
-                  <w:r>
-                    <w:t>Disappoint</w:t>
-                  </w:r>
-                  <w:r>
-                    <w:t>ed</w:t>
-                  </w:r>
-                </w:p>
-              </w:tc>
-              <w:tc>
-                <w:tcPr>
-                  <w:tcW w:w="1494" w:type="dxa"/>
-                  <w:vAlign w:val="bottom"/>
-                </w:tcPr>
-                <w:p>
-                  <w:pPr>
-                    <w:pStyle w:val="BaseMood"/>
-                  </w:pPr>
-                  <w:r>
-                    <w:t>Defeat</w:t>
-                  </w:r>
-                  <w:r>
-                    <w:t>ed</w:t>
-                  </w:r>
-                </w:p>
-              </w:tc>
-              <w:tc>
-                <w:tcPr>
-                  <w:tcW w:w="1494" w:type="dxa"/>
-                  <w:vAlign w:val="bottom"/>
-                </w:tcPr>
-                <w:p>
-                  <w:pPr>
-                    <w:pStyle w:val="MixMood"/>
-                  </w:pPr>
-                  <w:r>
-                    <w:t>Miser</w:t>
-                  </w:r>
-                  <w:r>
-                    <w:t>able</w:t>
-                  </w:r>
-                </w:p>
-              </w:tc>
-              <w:tc>
-                <w:tcPr>
-                  <w:tcW w:w="1736" w:type="dxa"/>
+                    <w:t>Unhapp</w:t>
+                  </w:r>
+                  <w:r>
+                    <w:t>y</w:t>
+                  </w:r>
+                </w:p>
+              </w:tc>
+              <w:tc>
+                <w:tcPr>
+                  <w:tcW w:w="1704" w:type="dxa"/>
                   <w:vAlign w:val="bottom"/>
                 </w:tcPr>
                 <w:p>
@@ -3173,10 +3304,7 @@
                     </w:rPr>
                   </w:pPr>
                   <w:r>
-                    <w:t>Unhapp</w:t>
-                  </w:r>
-                  <w:r>
-                    <w:t>y</w:t>
+                    <w:t>Grief</w:t>
                   </w:r>
                 </w:p>
               </w:tc>
@@ -3188,12 +3316,26 @@
                 <w:p>
                   <w:pPr>
                     <w:pStyle w:val="MixMood"/>
-                    <w:rPr>
-                      <w:vertAlign w:val="subscript"/>
-                    </w:rPr>
-                  </w:pPr>
-                  <w:r>
-                    <w:t>Grief</w:t>
+                  </w:pPr>
+                  <w:r>
+                    <w:t>Wistful</w:t>
+                  </w:r>
+                </w:p>
+              </w:tc>
+              <w:tc>
+                <w:tcPr>
+                  <w:tcW w:w="1704" w:type="dxa"/>
+                  <w:vAlign w:val="bottom"/>
+                </w:tcPr>
+                <w:p>
+                  <w:pPr>
+                    <w:pStyle w:val="MixMood"/>
+                  </w:pPr>
+                  <w:r>
+                    <w:t>Depress</w:t>
+                  </w:r>
+                  <w:r>
+                    <w:t>ed</w:t>
                   </w:r>
                 </w:p>
               </w:tc>
@@ -3204,32 +3346,6 @@
               </w:trPr>
               <w:tc>
                 <w:tcPr>
-                  <w:tcW w:w="1941" w:type="dxa"/>
-                  <w:shd w:val="clear" w:color="auto" w:fill="122B5E"/>
-                </w:tcPr>
-                <w:p>
-                  <w:pPr>
-                    <w:pStyle w:val="recipe"/>
-                  </w:pPr>
-                  <w:proofErr w:type="spellStart"/>
-                  <w:r>
-                    <w:t>defeated+sad</w:t>
-                  </w:r>
-                  <w:proofErr w:type="spellEnd"/>
-                </w:p>
-                <w:p>
-                  <w:pPr>
-                    <w:pStyle w:val="recipe"/>
-                  </w:pPr>
-                  <w:proofErr w:type="spellStart"/>
-                  <w:r>
-                    <w:t>distress+indifferent</w:t>
-                  </w:r>
-                  <w:proofErr w:type="spellEnd"/>
-                </w:p>
-              </w:tc>
-              <w:tc>
-                <w:tcPr>
                   <w:tcW w:w="1913" w:type="dxa"/>
                   <w:shd w:val="clear" w:color="auto" w:fill="2A52C4"/>
                 </w:tcPr>
@@ -3245,7 +3361,7 @@
                     <w:rPr>
                       <w:color w:val="FFFFFF" w:themeColor="background1"/>
                     </w:rPr>
-                    <w:t>sad+surprise</w:t>
+                    <w:t>Sad+Surprise</w:t>
                   </w:r>
                   <w:r>
                     <w:rPr>
@@ -3258,7 +3374,7 @@
               </w:tc>
               <w:tc>
                 <w:tcPr>
-                  <w:tcW w:w="1494" w:type="dxa"/>
+                  <w:tcW w:w="1588" w:type="dxa"/>
                   <w:shd w:val="clear" w:color="auto" w:fill="215E99"/>
                 </w:tcPr>
                 <w:p>
@@ -3273,7 +3389,7 @@
                     <w:rPr>
                       <w:color w:val="FFFFFF" w:themeColor="background1"/>
                     </w:rPr>
-                    <w:t>confident</w:t>
+                    <w:t>Confident</w:t>
                   </w:r>
                   <w:r>
                     <w:rPr>
@@ -3285,27 +3401,29 @@
                     <w:rPr>
                       <w:color w:val="FFFFFF" w:themeColor="background1"/>
                     </w:rPr>
-                    <w:t>disappointed</w:t>
-                  </w:r>
-                  <w:proofErr w:type="spellEnd"/>
-                  <w:r>
+                    <w:t>Disappointed</w:t>
+                  </w:r>
+                  <w:proofErr w:type="spellEnd"/>
+                </w:p>
+                <w:p>
+                  <w:pPr>
+                    <w:pStyle w:val="recipe"/>
                     <w:rPr>
                       <w:color w:val="FFFFFF" w:themeColor="background1"/>
                     </w:rPr>
-                    <w:t xml:space="preserve"> </w:t>
-                  </w:r>
+                  </w:pPr>
                   <w:proofErr w:type="spellStart"/>
                   <w:r>
                     <w:rPr>
                       <w:color w:val="FFFFFF" w:themeColor="background1"/>
                     </w:rPr>
-                    <w:t>confident</w:t>
+                    <w:t>Confident</w:t>
                   </w:r>
                   <w:r>
                     <w:rPr>
                       <w:color w:val="FFFFFF" w:themeColor="background1"/>
                     </w:rPr>
-                    <w:t>+s</w:t>
+                    <w:t>+S</w:t>
                   </w:r>
                   <w:r>
                     <w:rPr>
@@ -3327,13 +3445,13 @@
                     <w:rPr>
                       <w:color w:val="FFFFFF" w:themeColor="background1"/>
                     </w:rPr>
-                    <w:t>optimistic</w:t>
+                    <w:t>Optimistic</w:t>
                   </w:r>
                   <w:r>
                     <w:rPr>
                       <w:color w:val="FFFFFF" w:themeColor="background1"/>
                     </w:rPr>
-                    <w:t>+disappointed</w:t>
+                    <w:t>+Disappointed</w:t>
                   </w:r>
                   <w:proofErr w:type="spellEnd"/>
                 </w:p>
@@ -3349,9 +3467,23 @@
                     <w:rPr>
                       <w:color w:val="FFFFFF" w:themeColor="background1"/>
                     </w:rPr>
-                    <w:t>optimistic+sad</w:t>
-                  </w:r>
-                  <w:proofErr w:type="spellEnd"/>
+                    <w:t>Optimistic+Sad</w:t>
+                  </w:r>
+                  <w:proofErr w:type="spellEnd"/>
+                </w:p>
+                <w:p>
+                  <w:pPr>
+                    <w:pStyle w:val="recipe"/>
+                    <w:rPr>
+                      <w:color w:val="FFFFFF" w:themeColor="background1"/>
+                    </w:rPr>
+                  </w:pPr>
+                  <w:r>
+                    <w:rPr>
+                      <w:color w:val="FFFFFF" w:themeColor="background1"/>
+                    </w:rPr>
+                    <w:t>Disappointed, Passion</w:t>
+                  </w:r>
                 </w:p>
               </w:tc>
               <w:tc>
@@ -3364,30 +3496,12 @@
                   </w:pPr>
                   <w:proofErr w:type="spellStart"/>
                   <w:r>
-                    <w:t>distress</w:t>
-                  </w:r>
-                  <w:r>
-                    <w:t>+sad</w:t>
-                  </w:r>
-                  <w:proofErr w:type="spellEnd"/>
-                </w:p>
-                <w:p>
-                  <w:pPr>
-                    <w:pStyle w:val="recipe"/>
-                  </w:pPr>
-                  <w:proofErr w:type="spellStart"/>
-                  <w:r>
-                    <w:t>depressed+</w:t>
-                  </w:r>
-                  <w:r>
-                    <w:t>distress</w:t>
-                  </w:r>
-                  <w:proofErr w:type="spellEnd"/>
-                </w:p>
-                <w:p>
-                  <w:pPr>
-                    <w:pStyle w:val="recipe"/>
-                  </w:pPr>
+                    <w:t>Distress</w:t>
+                  </w:r>
+                  <w:r>
+                    <w:t>+Sad</w:t>
+                  </w:r>
+                  <w:proofErr w:type="spellEnd"/>
                 </w:p>
               </w:tc>
               <w:tc>
@@ -3400,63 +3514,30 @@
                   </w:pPr>
                   <w:proofErr w:type="spellStart"/>
                   <w:r>
-                    <w:t>depressed+</w:t>
-                  </w:r>
-                  <w:r>
-                    <w:t>indifferent</w:t>
-                  </w:r>
-                  <w:proofErr w:type="spellEnd"/>
-                </w:p>
-                <w:p>
-                  <w:pPr>
-                    <w:pStyle w:val="recipe"/>
-                  </w:pPr>
-                  <w:proofErr w:type="spellStart"/>
-                  <w:r>
-                    <w:t>content+depressed</w:t>
-                  </w:r>
-                  <w:proofErr w:type="spellEnd"/>
-                </w:p>
-                <w:p>
-                  <w:pPr>
-                    <w:pStyle w:val="recipe"/>
-                  </w:pPr>
-                  <w:proofErr w:type="spellStart"/>
-                  <w:r>
-                    <w:t>bored+depressed</w:t>
-                  </w:r>
-                  <w:proofErr w:type="spellEnd"/>
-                </w:p>
-                <w:p>
-                  <w:pPr>
-                    <w:pStyle w:val="recipe"/>
-                  </w:pPr>
-                  <w:proofErr w:type="spellStart"/>
-                  <w:r>
-                    <w:t>indifferent</w:t>
-                  </w:r>
-                  <w:r>
-                    <w:t>+sad</w:t>
-                  </w:r>
-                  <w:proofErr w:type="spellEnd"/>
-                </w:p>
-                <w:p>
-                  <w:pPr>
-                    <w:pStyle w:val="recipe"/>
-                  </w:pPr>
-                  <w:proofErr w:type="spellStart"/>
-                  <w:r>
-                    <w:t>content+sad</w:t>
-                  </w:r>
-                  <w:proofErr w:type="spellEnd"/>
-                </w:p>
-                <w:p>
-                  <w:pPr>
-                    <w:pStyle w:val="recipe"/>
-                  </w:pPr>
-                  <w:proofErr w:type="spellStart"/>
-                  <w:r>
-                    <w:t>bored+sad</w:t>
+                    <w:t>Indifferent</w:t>
+                  </w:r>
+                  <w:r>
+                    <w:t>+Sad</w:t>
+                  </w:r>
+                  <w:proofErr w:type="spellEnd"/>
+                </w:p>
+                <w:p>
+                  <w:pPr>
+                    <w:pStyle w:val="recipe"/>
+                  </w:pPr>
+                  <w:proofErr w:type="spellStart"/>
+                  <w:r>
+                    <w:t>Content+Sad</w:t>
+                  </w:r>
+                  <w:proofErr w:type="spellEnd"/>
+                </w:p>
+                <w:p>
+                  <w:pPr>
+                    <w:pStyle w:val="recipe"/>
+                  </w:pPr>
+                  <w:proofErr w:type="spellStart"/>
+                  <w:r>
+                    <w:t>Bored+Sad</w:t>
                   </w:r>
                   <w:proofErr w:type="spellEnd"/>
                 </w:p>
@@ -3471,56 +3552,122 @@
                   </w:pPr>
                   <w:proofErr w:type="spellStart"/>
                   <w:r>
-                    <w:t>neglected+sad</w:t>
-                  </w:r>
-                  <w:proofErr w:type="spellEnd"/>
-                </w:p>
-                <w:p>
-                  <w:pPr>
-                    <w:pStyle w:val="recipe"/>
-                  </w:pPr>
-                  <w:proofErr w:type="spellStart"/>
-                  <w:r>
-                    <w:t>distress</w:t>
+                    <w:t>Neglected+Sad</w:t>
+                  </w:r>
+                  <w:proofErr w:type="spellEnd"/>
+                </w:p>
+                <w:p>
+                  <w:pPr>
+                    <w:pStyle w:val="recipe"/>
+                  </w:pPr>
+                  <w:proofErr w:type="spellStart"/>
+                  <w:r>
+                    <w:t>Distress</w:t>
                   </w:r>
                   <w:r>
                     <w:t>+</w:t>
                   </w:r>
                   <w:r>
-                    <w:t>neglected</w:t>
-                  </w:r>
-                  <w:proofErr w:type="spellEnd"/>
-                </w:p>
-                <w:p>
-                  <w:pPr>
-                    <w:pStyle w:val="recipe"/>
-                  </w:pPr>
-                  <w:proofErr w:type="spellStart"/>
-                  <w:r>
-                    <w:t>lone</w:t>
-                  </w:r>
-                  <w:r>
-                    <w:t>ly+sad</w:t>
-                  </w:r>
-                  <w:proofErr w:type="spellEnd"/>
-                </w:p>
-                <w:p>
-                  <w:pPr>
-                    <w:pStyle w:val="recipe"/>
-                  </w:pPr>
-                  <w:proofErr w:type="spellStart"/>
-                  <w:r>
-                    <w:t>love+sad</w:t>
-                  </w:r>
-                  <w:proofErr w:type="spellEnd"/>
-                </w:p>
-                <w:p>
-                  <w:pPr>
-                    <w:pStyle w:val="recipe"/>
-                  </w:pPr>
-                  <w:proofErr w:type="spellStart"/>
-                  <w:r>
-                    <w:t>distress+sad</w:t>
+                    <w:t>Neglected</w:t>
+                  </w:r>
+                  <w:proofErr w:type="spellEnd"/>
+                </w:p>
+                <w:p>
+                  <w:pPr>
+                    <w:pStyle w:val="recipe"/>
+                  </w:pPr>
+                  <w:proofErr w:type="spellStart"/>
+                  <w:r>
+                    <w:t>Lone</w:t>
+                  </w:r>
+                  <w:r>
+                    <w:t>ly+Sad</w:t>
+                  </w:r>
+                  <w:proofErr w:type="spellEnd"/>
+                </w:p>
+                <w:p>
+                  <w:pPr>
+                    <w:pStyle w:val="recipe"/>
+                  </w:pPr>
+                  <w:proofErr w:type="spellStart"/>
+                  <w:r>
+                    <w:t>Love+Sad</w:t>
+                  </w:r>
+                  <w:proofErr w:type="spellEnd"/>
+                </w:p>
+                <w:p>
+                  <w:pPr>
+                    <w:pStyle w:val="recipe"/>
+                  </w:pPr>
+                  <w:proofErr w:type="spellStart"/>
+                  <w:r>
+                    <w:t>Distress+Sad</w:t>
+                  </w:r>
+                  <w:proofErr w:type="spellEnd"/>
+                </w:p>
+              </w:tc>
+              <w:tc>
+                <w:tcPr>
+                  <w:tcW w:w="1704" w:type="dxa"/>
+                </w:tcPr>
+                <w:p>
+                  <w:pPr>
+                    <w:pStyle w:val="recipe"/>
+                  </w:pPr>
+                  <w:proofErr w:type="spellStart"/>
+                  <w:r>
+                    <w:t>love+nostalgic</w:t>
+                  </w:r>
+                  <w:proofErr w:type="spellEnd"/>
+                </w:p>
+                <w:p>
+                  <w:pPr>
+                    <w:pStyle w:val="recipe"/>
+                    <w:rPr>
+                      <w:bCs/>
+                      <w:i/>
+                      <w:iCs/>
+                    </w:rPr>
+                  </w:pPr>
+                  <w:r>
+                    <w:rPr>
+                      <w:bCs/>
+                      <w:i/>
+                      <w:iCs/>
+                    </w:rPr>
+                    <w:t>Nostalgic, Peaceful</w:t>
+                  </w:r>
+                </w:p>
+                <w:p>
+                  <w:pPr>
+                    <w:pStyle w:val="recipe"/>
+                  </w:pPr>
+                  <w:r>
+                    <w:t>Nostalgic, Sad</w:t>
+                  </w:r>
+                </w:p>
+              </w:tc>
+              <w:tc>
+                <w:tcPr>
+                  <w:tcW w:w="1704" w:type="dxa"/>
+                </w:tcPr>
+                <w:p>
+                  <w:pPr>
+                    <w:pStyle w:val="recipe"/>
+                  </w:pPr>
+                  <w:proofErr w:type="spellStart"/>
+                  <w:r>
+                    <w:t>Defeated+Sad</w:t>
+                  </w:r>
+                  <w:proofErr w:type="spellEnd"/>
+                </w:p>
+                <w:p>
+                  <w:pPr>
+                    <w:pStyle w:val="recipe"/>
+                  </w:pPr>
+                  <w:proofErr w:type="spellStart"/>
+                  <w:r>
+                    <w:t>Distress+Indifferent</w:t>
                   </w:r>
                   <w:proofErr w:type="spellEnd"/>
                 </w:p>
@@ -3559,7 +3706,7 @@
         </w:tc>
         <w:tc>
           <w:tcPr>
-            <w:tcW w:w="2799" w:type="dxa"/>
+            <w:tcW w:w="2256" w:type="dxa"/>
             <w:shd w:val="clear" w:color="auto" w:fill="2C44AA"/>
             <w:vAlign w:val="bottom"/>
           </w:tcPr>
@@ -3577,7 +3724,7 @@
         </w:tc>
         <w:tc>
           <w:tcPr>
-            <w:tcW w:w="20012" w:type="dxa"/>
+            <w:tcW w:w="20555" w:type="dxa"/>
             <w:vMerge/>
             <w:vAlign w:val="bottom"/>
           </w:tcPr>
@@ -3618,7 +3765,7 @@
         </w:tc>
         <w:tc>
           <w:tcPr>
-            <w:tcW w:w="2799" w:type="dxa"/>
+            <w:tcW w:w="2256" w:type="dxa"/>
             <w:vAlign w:val="bottom"/>
             <w:hideMark/>
           </w:tcPr>
@@ -3633,7 +3780,7 @@
         </w:tc>
         <w:tc>
           <w:tcPr>
-            <w:tcW w:w="20012" w:type="dxa"/>
+            <w:tcW w:w="20555" w:type="dxa"/>
             <w:vMerge w:val="restart"/>
             <w:vAlign w:val="bottom"/>
             <w:hideMark/>
@@ -3818,6 +3965,37 @@
                   </w:r>
                   <w:proofErr w:type="spellEnd"/>
                 </w:p>
+                <w:p>
+                  <w:pPr>
+                    <w:pStyle w:val="recipe"/>
+                    <w:rPr>
+                      <w:bCs/>
+                      <w:i/>
+                      <w:iCs/>
+                    </w:rPr>
+                  </w:pPr>
+                  <w:r>
+                    <w:rPr>
+                      <w:bCs/>
+                      <w:i/>
+                      <w:iCs/>
+                    </w:rPr>
+                    <w:t>Nostalgic, Uncomfortable</w:t>
+                  </w:r>
+                </w:p>
+                <w:p>
+                  <w:pPr>
+                    <w:pStyle w:val="recipe"/>
+                  </w:pPr>
+                  <w:r>
+                    <w:rPr>
+                      <w:bCs/>
+                      <w:i/>
+                      <w:iCs/>
+                    </w:rPr>
+                    <w:t>Anxious, Nostalgic</w:t>
+                  </w:r>
+                </w:p>
               </w:tc>
             </w:tr>
           </w:tbl>
@@ -3857,7 +4035,7 @@
         </w:tc>
         <w:tc>
           <w:tcPr>
-            <w:tcW w:w="2799" w:type="dxa"/>
+            <w:tcW w:w="2256" w:type="dxa"/>
             <w:shd w:val="clear" w:color="auto" w:fill="87B3AC"/>
             <w:vAlign w:val="bottom"/>
           </w:tcPr>
@@ -3875,7 +4053,7 @@
         </w:tc>
         <w:tc>
           <w:tcPr>
-            <w:tcW w:w="20012" w:type="dxa"/>
+            <w:tcW w:w="20555" w:type="dxa"/>
             <w:vMerge/>
             <w:vAlign w:val="bottom"/>
           </w:tcPr>
@@ -3947,7 +4125,7 @@
         </w:tc>
         <w:tc>
           <w:tcPr>
-            <w:tcW w:w="2799" w:type="dxa"/>
+            <w:tcW w:w="2256" w:type="dxa"/>
             <w:vAlign w:val="bottom"/>
             <w:hideMark/>
           </w:tcPr>
@@ -3962,7 +4140,7 @@
         </w:tc>
         <w:tc>
           <w:tcPr>
-            <w:tcW w:w="20012" w:type="dxa"/>
+            <w:tcW w:w="20555" w:type="dxa"/>
             <w:vMerge w:val="restart"/>
             <w:vAlign w:val="bottom"/>
             <w:hideMark/>
@@ -4184,7 +4362,7 @@
         </w:tc>
         <w:tc>
           <w:tcPr>
-            <w:tcW w:w="2799" w:type="dxa"/>
+            <w:tcW w:w="2256" w:type="dxa"/>
             <w:shd w:val="clear" w:color="auto" w:fill="7E1260"/>
             <w:vAlign w:val="bottom"/>
           </w:tcPr>
@@ -4202,7 +4380,7 @@
         </w:tc>
         <w:tc>
           <w:tcPr>
-            <w:tcW w:w="20012" w:type="dxa"/>
+            <w:tcW w:w="20555" w:type="dxa"/>
             <w:vMerge/>
             <w:vAlign w:val="bottom"/>
           </w:tcPr>
@@ -4254,7 +4432,7 @@
         </w:tc>
         <w:tc>
           <w:tcPr>
-            <w:tcW w:w="2799" w:type="dxa"/>
+            <w:tcW w:w="2256" w:type="dxa"/>
             <w:vAlign w:val="bottom"/>
           </w:tcPr>
           <w:p>
@@ -4276,7 +4454,7 @@
         </w:tc>
         <w:tc>
           <w:tcPr>
-            <w:tcW w:w="20012" w:type="dxa"/>
+            <w:tcW w:w="20555" w:type="dxa"/>
             <w:vMerge w:val="restart"/>
             <w:vAlign w:val="bottom"/>
           </w:tcPr>
@@ -4287,11 +4465,11 @@
               <w:tblLook w:val="04A0" w:firstRow="1" w:lastRow="0" w:firstColumn="1" w:lastColumn="0" w:noHBand="0" w:noVBand="1"/>
             </w:tblPr>
             <w:tblGrid>
-              <w:gridCol w:w="1583"/>
               <w:gridCol w:w="1701"/>
               <w:gridCol w:w="1853"/>
               <w:gridCol w:w="1560"/>
               <w:gridCol w:w="1559"/>
+              <w:gridCol w:w="1705"/>
               <w:gridCol w:w="1705"/>
               <w:gridCol w:w="1705"/>
               <w:gridCol w:w="1705"/>
@@ -4302,19 +4480,6 @@
               </w:trPr>
               <w:tc>
                 <w:tcPr>
-                  <w:tcW w:w="1583" w:type="dxa"/>
-                </w:tcPr>
-                <w:p>
-                  <w:pPr>
-                    <w:pStyle w:val="MixMood"/>
-                  </w:pPr>
-                  <w:r>
-                    <w:t>Shock</w:t>
-                  </w:r>
-                </w:p>
-              </w:tc>
-              <w:tc>
-                <w:tcPr>
                   <w:tcW w:w="1701" w:type="dxa"/>
                 </w:tcPr>
                 <w:p>
@@ -4397,6 +4562,19 @@
                   </w:pPr>
                   <w:r>
                     <w:t>Fascinated</w:t>
+                  </w:r>
+                </w:p>
+              </w:tc>
+              <w:tc>
+                <w:tcPr>
+                  <w:tcW w:w="1705" w:type="dxa"/>
+                </w:tcPr>
+                <w:p>
+                  <w:pPr>
+                    <w:pStyle w:val="MixMood"/>
+                  </w:pPr>
+                  <w:r>
+                    <w:t>Shock</w:t>
                   </w:r>
                 </w:p>
               </w:tc>
@@ -4417,22 +4595,6 @@
               </w:trPr>
               <w:tc>
                 <w:tcPr>
-                  <w:tcW w:w="1583" w:type="dxa"/>
-                  <w:shd w:val="clear" w:color="auto" w:fill="DECF0E"/>
-                </w:tcPr>
-                <w:p>
-                  <w:pPr>
-                    <w:pStyle w:val="recipe"/>
-                  </w:pPr>
-                  <w:proofErr w:type="spellStart"/>
-                  <w:r>
-                    <w:t>Distress+surprise</w:t>
-                  </w:r>
-                  <w:proofErr w:type="spellEnd"/>
-                </w:p>
-              </w:tc>
-              <w:tc>
-                <w:tcPr>
                   <w:tcW w:w="1701" w:type="dxa"/>
                   <w:shd w:val="clear" w:color="auto" w:fill="5869FF"/>
                 </w:tcPr>
@@ -4453,7 +4615,10 @@
                   </w:pPr>
                   <w:proofErr w:type="spellStart"/>
                   <w:r>
-                    <w:t>curious+discomfort</w:t>
+                    <w:t>curious+</w:t>
+                  </w:r>
+                  <w:r>
+                    <w:t>Uncomfortable</w:t>
                   </w:r>
                   <w:proofErr w:type="spellEnd"/>
                 </w:p>
@@ -4540,6 +4705,19 @@
                   </w:r>
                   <w:proofErr w:type="spellEnd"/>
                 </w:p>
+                <w:p>
+                  <w:pPr>
+                    <w:pStyle w:val="recipe"/>
+                  </w:pPr>
+                  <w:r>
+                    <w:rPr>
+                      <w:bCs/>
+                      <w:i/>
+                      <w:iCs/>
+                    </w:rPr>
+                    <w:t>Disappointed, Surprised</w:t>
+                  </w:r>
+                </w:p>
               </w:tc>
               <w:tc>
                 <w:tcPr>
@@ -4574,6 +4752,21 @@
                   <w:proofErr w:type="spellStart"/>
                   <w:r>
                     <w:t>curious+excited</w:t>
+                  </w:r>
+                  <w:proofErr w:type="spellEnd"/>
+                </w:p>
+              </w:tc>
+              <w:tc>
+                <w:tcPr>
+                  <w:tcW w:w="1705" w:type="dxa"/>
+                </w:tcPr>
+                <w:p>
+                  <w:pPr>
+                    <w:pStyle w:val="recipe"/>
+                  </w:pPr>
+                  <w:proofErr w:type="spellStart"/>
+                  <w:r>
+                    <w:t>Distress+surprise</w:t>
                   </w:r>
                   <w:proofErr w:type="spellEnd"/>
                 </w:p>
@@ -4621,8 +4814,8 @@
         </w:tc>
         <w:tc>
           <w:tcPr>
-            <w:tcW w:w="2799" w:type="dxa"/>
-            <w:shd w:val="clear" w:color="auto" w:fill="D3B813"/>
+            <w:tcW w:w="2256" w:type="dxa"/>
+            <w:shd w:val="clear" w:color="auto" w:fill="DECF0E"/>
           </w:tcPr>
           <w:p>
             <w:pPr>
@@ -4638,7 +4831,7 @@
         </w:tc>
         <w:tc>
           <w:tcPr>
-            <w:tcW w:w="20012" w:type="dxa"/>
+            <w:tcW w:w="20555" w:type="dxa"/>
             <w:vMerge/>
           </w:tcPr>
           <w:p>
@@ -4672,7 +4865,6 @@
               <w:rPr>
                 <w:b/>
                 <w:bCs/>
-                <w:u w:val="thick"/>
               </w:rPr>
               <w:t>Discomfort</w:t>
             </w:r>
@@ -4680,20 +4872,20 @@
         </w:tc>
         <w:tc>
           <w:tcPr>
-            <w:tcW w:w="2799" w:type="dxa"/>
+            <w:tcW w:w="2256" w:type="dxa"/>
           </w:tcPr>
           <w:p>
             <w:pPr>
               <w:pStyle w:val="BaseMood"/>
             </w:pPr>
             <w:r>
-              <w:t>Discomfort</w:t>
+              <w:t>Uncomfortable</w:t>
             </w:r>
           </w:p>
         </w:tc>
         <w:tc>
           <w:tcPr>
-            <w:tcW w:w="20012" w:type="dxa"/>
+            <w:tcW w:w="20555" w:type="dxa"/>
             <w:vMerge w:val="restart"/>
           </w:tcPr>
           <w:tbl>
@@ -4772,7 +4964,10 @@
                   </w:pPr>
                   <w:proofErr w:type="spellStart"/>
                   <w:r>
-                    <w:t>discomfort+</w:t>
+                    <w:t>Uncomfortable</w:t>
+                  </w:r>
+                  <w:r>
+                    <w:t>+</w:t>
                   </w:r>
                   <w:r>
                     <w:t>scared</w:t>
@@ -4783,14 +4978,81 @@
                   <w:pPr>
                     <w:pStyle w:val="recipe"/>
                   </w:pPr>
-                  <w:proofErr w:type="spellStart"/>
-                  <w:r>
-                    <w:t>discomfort+</w:t>
-                  </w:r>
-                  <w:r>
-                    <w:t>anxious</w:t>
-                  </w:r>
-                  <w:proofErr w:type="spellEnd"/>
+                  <w:r>
+                    <w:rPr>
+                      <w:bCs/>
+                      <w:i/>
+                      <w:iCs/>
+                    </w:rPr>
+                    <w:t>Anxious,</w:t>
+                  </w:r>
+                  <w:r>
+                    <w:rPr>
+                      <w:bCs/>
+                      <w:i/>
+                      <w:iCs/>
+                    </w:rPr>
+                    <w:t xml:space="preserve"> </w:t>
+                  </w:r>
+                  <w:r>
+                    <w:t>Uncomfortable</w:t>
+                  </w:r>
+                </w:p>
+                <w:p>
+                  <w:pPr>
+                    <w:pStyle w:val="recipe"/>
+                    <w:rPr>
+                      <w:bCs/>
+                      <w:i/>
+                      <w:iCs/>
+                    </w:rPr>
+                  </w:pPr>
+                  <w:r>
+                    <w:rPr>
+                      <w:bCs/>
+                      <w:i/>
+                      <w:iCs/>
+                    </w:rPr>
+                    <w:t>Anxious, Neutral</w:t>
+                  </w:r>
+                </w:p>
+                <w:p>
+                  <w:pPr>
+                    <w:pStyle w:val="recipe"/>
+                    <w:rPr>
+                      <w:bCs/>
+                      <w:i/>
+                      <w:iCs/>
+                    </w:rPr>
+                  </w:pPr>
+                  <w:r>
+                    <w:rPr>
+                      <w:bCs/>
+                      <w:i/>
+                      <w:iCs/>
+                    </w:rPr>
+                    <w:t>Content, Tense</w:t>
+                  </w:r>
+                </w:p>
+                <w:p>
+                  <w:pPr>
+                    <w:pStyle w:val="recipe"/>
+                  </w:pPr>
+                  <w:r>
+                    <w:rPr>
+                      <w:bCs/>
+                      <w:i/>
+                      <w:iCs/>
+                    </w:rPr>
+                    <w:t>Anxious, Peaceful</w:t>
+                  </w:r>
+                  <w:r>
+                    <w:rPr>
+                      <w:i/>
+                      <w:iCs/>
+                    </w:rPr>
+                    <w:t>]</w:t>
+                  </w:r>
                 </w:p>
               </w:tc>
             </w:tr>
@@ -4827,7 +5089,7 @@
         </w:tc>
         <w:tc>
           <w:tcPr>
-            <w:tcW w:w="2799" w:type="dxa"/>
+            <w:tcW w:w="2256" w:type="dxa"/>
             <w:shd w:val="clear" w:color="auto" w:fill="BF4E14"/>
           </w:tcPr>
           <w:p>
@@ -4844,7 +5106,7 @@
         </w:tc>
         <w:tc>
           <w:tcPr>
-            <w:tcW w:w="20012" w:type="dxa"/>
+            <w:tcW w:w="20555" w:type="dxa"/>
             <w:vMerge/>
           </w:tcPr>
           <w:p>
@@ -5478,7 +5740,6 @@
   <w:style w:type="character" w:default="1" w:styleId="DefaultParagraphFont">
     <w:name w:val="Default Paragraph Font"/>
     <w:uiPriority w:val="1"/>
-    <w:semiHidden/>
     <w:unhideWhenUsed/>
   </w:style>
   <w:style w:type="table" w:default="1" w:styleId="TableNormal">

</xml_diff>

<commit_message>
where did the colours go???
</commit_message>
<xml_diff>
--- a/misc/emotions_categories.docx
+++ b/misc/emotions_categories.docx
@@ -341,6 +341,17 @@
                   </w:r>
                   <w:proofErr w:type="spellEnd"/>
                 </w:p>
+                <w:p>
+                  <w:pPr>
+                    <w:pStyle w:val="recipe"/>
+                  </w:pPr>
+                  <w:r>
+                    <w:t>Peaceful</w:t>
+                  </w:r>
+                  <w:r>
+                    <w:t xml:space="preserve"> +Uncomfortable</w:t>
+                  </w:r>
+                </w:p>
               </w:tc>
               <w:tc>
                 <w:tcPr>
@@ -523,11 +534,17 @@
             <w:pPr>
               <w:pStyle w:val="recipe"/>
             </w:pPr>
-            <w:proofErr w:type="spellStart"/>
             <w:r>
-              <w:t>Bored+relaxed</w:t>
+              <w:t>Bored, Peaceful</w:t>
             </w:r>
-            <w:proofErr w:type="spellEnd"/>
+          </w:p>
+          <w:p>
+            <w:pPr>
+              <w:pStyle w:val="recipe"/>
+            </w:pPr>
+            <w:r>
+              <w:t>Amused, Bored</w:t>
+            </w:r>
           </w:p>
         </w:tc>
         <w:tc>
@@ -608,6 +625,7 @@
               <w:gridCol w:w="1638"/>
               <w:gridCol w:w="1752"/>
               <w:gridCol w:w="2020"/>
+              <w:gridCol w:w="2020"/>
             </w:tblGrid>
             <w:tr>
               <w:trPr>
@@ -712,6 +730,19 @@
                   </w:r>
                 </w:p>
               </w:tc>
+              <w:tc>
+                <w:tcPr>
+                  <w:tcW w:w="2020" w:type="dxa"/>
+                </w:tcPr>
+                <w:p>
+                  <w:pPr>
+                    <w:pStyle w:val="MixMood"/>
+                  </w:pPr>
+                  <w:r>
+                    <w:t>Infatuated</w:t>
+                  </w:r>
+                </w:p>
+              </w:tc>
             </w:tr>
             <w:tr>
               <w:trPr>
@@ -785,50 +816,50 @@
                   </w:pPr>
                   <w:proofErr w:type="spellStart"/>
                   <w:r>
-                    <w:t>desire+</w:t>
-                  </w:r>
-                  <w:r>
-                    <w:t>lonely</w:t>
-                  </w:r>
-                  <w:proofErr w:type="spellEnd"/>
-                </w:p>
-                <w:p>
-                  <w:pPr>
-                    <w:pStyle w:val="recipe"/>
-                  </w:pPr>
-                  <w:proofErr w:type="spellStart"/>
-                  <w:r>
-                    <w:t>desire+sad</w:t>
-                  </w:r>
-                  <w:proofErr w:type="spellEnd"/>
-                </w:p>
-                <w:p>
-                  <w:pPr>
-                    <w:pStyle w:val="recipe"/>
-                  </w:pPr>
-                  <w:proofErr w:type="spellStart"/>
-                  <w:r>
-                    <w:t>desire+neglected</w:t>
-                  </w:r>
-                  <w:proofErr w:type="spellEnd"/>
-                </w:p>
-                <w:p>
-                  <w:pPr>
-                    <w:pStyle w:val="recipe"/>
-                  </w:pPr>
-                  <w:proofErr w:type="spellStart"/>
-                  <w:r>
-                    <w:t>love+neglected</w:t>
-                  </w:r>
-                  <w:proofErr w:type="spellEnd"/>
-                </w:p>
-                <w:p>
-                  <w:pPr>
-                    <w:pStyle w:val="recipe"/>
-                  </w:pPr>
-                  <w:proofErr w:type="spellStart"/>
-                  <w:r>
-                    <w:t>lonely+love</w:t>
+                    <w:t>Desire+</w:t>
+                  </w:r>
+                  <w:r>
+                    <w:t>Lonely</w:t>
+                  </w:r>
+                  <w:proofErr w:type="spellEnd"/>
+                </w:p>
+                <w:p>
+                  <w:pPr>
+                    <w:pStyle w:val="recipe"/>
+                  </w:pPr>
+                  <w:proofErr w:type="spellStart"/>
+                  <w:r>
+                    <w:t>Desire+Sad</w:t>
+                  </w:r>
+                  <w:proofErr w:type="spellEnd"/>
+                </w:p>
+                <w:p>
+                  <w:pPr>
+                    <w:pStyle w:val="recipe"/>
+                  </w:pPr>
+                  <w:proofErr w:type="spellStart"/>
+                  <w:r>
+                    <w:t>Desire+Neglected</w:t>
+                  </w:r>
+                  <w:proofErr w:type="spellEnd"/>
+                </w:p>
+                <w:p>
+                  <w:pPr>
+                    <w:pStyle w:val="recipe"/>
+                  </w:pPr>
+                  <w:proofErr w:type="spellStart"/>
+                  <w:r>
+                    <w:t>Love+Neglected</w:t>
+                  </w:r>
+                  <w:proofErr w:type="spellEnd"/>
+                </w:p>
+                <w:p>
+                  <w:pPr>
+                    <w:pStyle w:val="recipe"/>
+                  </w:pPr>
+                  <w:proofErr w:type="spellStart"/>
+                  <w:r>
+                    <w:t>Lonely+Love</w:t>
                   </w:r>
                   <w:proofErr w:type="spellEnd"/>
                 </w:p>
@@ -843,20 +874,20 @@
                   </w:pPr>
                   <w:proofErr w:type="spellStart"/>
                   <w:r>
-                    <w:t>empathy</w:t>
-                  </w:r>
-                  <w:r>
-                    <w:t>+sad</w:t>
-                  </w:r>
-                  <w:proofErr w:type="spellEnd"/>
-                </w:p>
-                <w:p>
-                  <w:pPr>
-                    <w:pStyle w:val="recipe"/>
-                  </w:pPr>
-                  <w:proofErr w:type="spellStart"/>
-                  <w:r>
-                    <w:t>empathy+tense</w:t>
+                    <w:t>Empathy</w:t>
+                  </w:r>
+                  <w:r>
+                    <w:t>+Sad</w:t>
+                  </w:r>
+                  <w:proofErr w:type="spellEnd"/>
+                </w:p>
+                <w:p>
+                  <w:pPr>
+                    <w:pStyle w:val="recipe"/>
+                  </w:pPr>
+                  <w:proofErr w:type="spellStart"/>
+                  <w:r>
+                    <w:t>Empathy+Tense</w:t>
                   </w:r>
                   <w:proofErr w:type="spellEnd"/>
                 </w:p>
@@ -871,7 +902,7 @@
                   </w:pPr>
                   <w:proofErr w:type="spellStart"/>
                   <w:r>
-                    <w:t>love+desire</w:t>
+                    <w:t>Love+Desire</w:t>
                   </w:r>
                   <w:proofErr w:type="spellEnd"/>
                 </w:p>
@@ -894,6 +925,19 @@
                   </w:r>
                   <w:r>
                     <w:t xml:space="preserve"> love</w:t>
+                  </w:r>
+                </w:p>
+              </w:tc>
+              <w:tc>
+                <w:tcPr>
+                  <w:tcW w:w="2020" w:type="dxa"/>
+                </w:tcPr>
+                <w:p>
+                  <w:pPr>
+                    <w:pStyle w:val="recipe"/>
+                  </w:pPr>
+                  <w:r>
+                    <w:t>Love, Passion</w:t>
                   </w:r>
                 </w:p>
               </w:tc>
@@ -935,7 +979,7 @@
         <w:tc>
           <w:tcPr>
             <w:tcW w:w="2256" w:type="dxa"/>
-            <w:shd w:val="clear" w:color="auto" w:fill="C76BBC"/>
+            <w:shd w:val="clear" w:color="auto" w:fill="E292CF"/>
             <w:vAlign w:val="bottom"/>
           </w:tcPr>
           <w:p>
@@ -948,6 +992,15 @@
                 <w:iCs/>
               </w:rPr>
             </w:pPr>
+            <w:r>
+              <w:rPr>
+                <w:b/>
+                <w:bCs/>
+                <w:i/>
+                <w:iCs/>
+              </w:rPr>
+              <w:t xml:space="preserve"> </w:t>
+            </w:r>
           </w:p>
         </w:tc>
         <w:tc>
@@ -2161,6 +2214,14 @@
                     <w:t>scared</w:t>
                   </w:r>
                   <w:proofErr w:type="spellEnd"/>
+                </w:p>
+                <w:p>
+                  <w:pPr>
+                    <w:pStyle w:val="recipe"/>
+                  </w:pPr>
+                  <w:r>
+                    <w:t>Annoyed, Excited</w:t>
+                  </w:r>
                 </w:p>
               </w:tc>
               <w:tc>
@@ -3993,6 +4054,7 @@
                       <w:i/>
                       <w:iCs/>
                     </w:rPr>
+                    <w:lastRenderedPageBreak/>
                     <w:t>Anxious, Nostalgic</w:t>
                   </w:r>
                 </w:p>
@@ -4156,6 +4218,7 @@
               <w:gridCol w:w="1613"/>
               <w:gridCol w:w="1613"/>
               <w:gridCol w:w="1683"/>
+              <w:gridCol w:w="1683"/>
             </w:tblGrid>
             <w:tr>
               <w:trPr>
@@ -4224,6 +4287,19 @@
                   </w:r>
                 </w:p>
               </w:tc>
+              <w:tc>
+                <w:tcPr>
+                  <w:tcW w:w="1683" w:type="dxa"/>
+                </w:tcPr>
+                <w:p>
+                  <w:pPr>
+                    <w:pStyle w:val="MixMood"/>
+                  </w:pPr>
+                  <w:r>
+                    <w:t>Protective</w:t>
+                  </w:r>
+                </w:p>
+              </w:tc>
             </w:tr>
             <w:tr>
               <w:trPr>
@@ -4327,6 +4403,19 @@
                     <w:t>+suspense</w:t>
                   </w:r>
                   <w:proofErr w:type="spellEnd"/>
+                </w:p>
+              </w:tc>
+              <w:tc>
+                <w:tcPr>
+                  <w:tcW w:w="1683" w:type="dxa"/>
+                </w:tcPr>
+                <w:p>
+                  <w:pPr>
+                    <w:pStyle w:val="recipe"/>
+                  </w:pPr>
+                  <w:r>
+                    <w:t>Love, Scared</w:t>
+                  </w:r>
                 </w:p>
               </w:tc>
             </w:tr>
@@ -4897,6 +4986,7 @@
             <w:tblGrid>
               <w:gridCol w:w="1585"/>
               <w:gridCol w:w="1585"/>
+              <w:gridCol w:w="1585"/>
             </w:tblGrid>
             <w:tr>
               <w:trPr>
@@ -4935,6 +5025,19 @@
                   </w:r>
                   <w:r>
                     <w:t>y</w:t>
+                  </w:r>
+                </w:p>
+              </w:tc>
+              <w:tc>
+                <w:tcPr>
+                  <w:tcW w:w="1585" w:type="dxa"/>
+                </w:tcPr>
+                <w:p>
+                  <w:pPr>
+                    <w:pStyle w:val="MixMood"/>
+                  </w:pPr>
+                  <w:r>
+                    <w:t>Restless</w:t>
                   </w:r>
                 </w:p>
               </w:tc>
@@ -5052,6 +5155,33 @@
                       <w:iCs/>
                     </w:rPr>
                     <w:t>]</w:t>
+                  </w:r>
+                </w:p>
+              </w:tc>
+              <w:tc>
+                <w:tcPr>
+                  <w:tcW w:w="1585" w:type="dxa"/>
+                </w:tcPr>
+                <w:p>
+                  <w:pPr>
+                    <w:pStyle w:val="recipe"/>
+                  </w:pPr>
+                  <w:r>
+                    <w:t>Angry, Bored</w:t>
+                  </w:r>
+                </w:p>
+                <w:p>
+                  <w:pPr>
+                    <w:pStyle w:val="recipe"/>
+                  </w:pPr>
+                  <w:r>
+                    <w:t>An</w:t>
+                  </w:r>
+                  <w:r>
+                    <w:t>noyed</w:t>
+                  </w:r>
+                  <w:r>
+                    <w:t>, Bored</w:t>
                   </w:r>
                 </w:p>
               </w:tc>
@@ -5740,6 +5870,7 @@
   <w:style w:type="character" w:default="1" w:styleId="DefaultParagraphFont">
     <w:name w:val="Default Paragraph Font"/>
     <w:uiPriority w:val="1"/>
+    <w:semiHidden/>
     <w:unhideWhenUsed/>
   </w:style>
   <w:style w:type="table" w:default="1" w:styleId="TableNormal">

</xml_diff>